<commit_message>
Revision de los documentos
</commit_message>
<xml_diff>
--- a/Documentos/PSGSI01.docx
+++ b/Documentos/PSGSI01.docx
@@ -65,6 +65,7 @@
         <w:autoSpaceDN w:val="0"/>
         <w:adjustRightInd w:val="0"/>
         <w:spacing w:after="0" w:line="240" w:lineRule="auto"/>
+        <w:ind w:left="284"/>
         <w:jc w:val="both"/>
         <w:rPr>
           <w:rFonts w:ascii="Times New Roman" w:hAnsi="Times New Roman" w:cs="Times New Roman"/>
@@ -80,7 +81,18 @@
           <w:sz w:val="24"/>
           <w:szCs w:val="24"/>
         </w:rPr>
-        <w:t>Se debe asegurar la revisión de todo cambio al sistema para comprobar que no debilite su seguridad</w:t>
+        <w:t xml:space="preserve">Se debe </w:t>
+      </w:r>
+      <w:bookmarkStart w:id="0" w:name="_GoBack"/>
+      <w:bookmarkEnd w:id="0"/>
+      <w:r>
+        <w:rPr>
+          <w:rFonts w:ascii="Times New Roman" w:hAnsi="Times New Roman" w:cs="Times New Roman"/>
+          <w:bCs/>
+          <w:sz w:val="24"/>
+          <w:szCs w:val="24"/>
+        </w:rPr>
+        <w:t>asegurar la revisión de todo cambio al sistema para comprobar que no debilite su seguridad</w:t>
       </w:r>
     </w:p>
     <w:p>
@@ -520,6 +532,23 @@
     <w:p>
       <w:pPr>
         <w:pStyle w:val="Prrafodelista"/>
+        <w:autoSpaceDE w:val="0"/>
+        <w:autoSpaceDN w:val="0"/>
+        <w:adjustRightInd w:val="0"/>
+        <w:spacing w:after="0" w:line="240" w:lineRule="auto"/>
+        <w:ind w:left="1440"/>
+        <w:jc w:val="both"/>
+        <w:rPr>
+          <w:rFonts w:ascii="Times New Roman" w:hAnsi="Times New Roman" w:cs="Times New Roman"/>
+          <w:bCs/>
+          <w:sz w:val="24"/>
+          <w:szCs w:val="24"/>
+        </w:rPr>
+      </w:pPr>
+    </w:p>
+    <w:p>
+      <w:pPr>
+        <w:pStyle w:val="Prrafodelista"/>
         <w:numPr>
           <w:ilvl w:val="0"/>
           <w:numId w:val="7"/>
@@ -691,8 +720,6 @@
         </w:rPr>
         <w:t>Establecer acuerdos bajo licencia, propiedad del código y derechos de propiedad intelectual.</w:t>
       </w:r>
-      <w:bookmarkStart w:id="0" w:name="_GoBack"/>
-      <w:bookmarkEnd w:id="0"/>
     </w:p>
     <w:p>
       <w:pPr>
@@ -742,60 +769,6 @@
         </w:rPr>
         <w:t>.</w:t>
       </w:r>
-    </w:p>
-    <w:p>
-      <w:pPr>
-        <w:tabs>
-          <w:tab w:val="center" w:pos="4419"/>
-          <w:tab w:val="right" w:pos="8838"/>
-        </w:tabs>
-        <w:spacing w:after="0" w:line="240" w:lineRule="auto"/>
-      </w:pPr>
-    </w:p>
-    <w:p>
-      <w:pPr>
-        <w:tabs>
-          <w:tab w:val="center" w:pos="4419"/>
-          <w:tab w:val="right" w:pos="8838"/>
-        </w:tabs>
-        <w:spacing w:before="708" w:after="0" w:line="240" w:lineRule="auto"/>
-      </w:pPr>
-    </w:p>
-    <w:p>
-      <w:pPr>
-        <w:tabs>
-          <w:tab w:val="center" w:pos="4419"/>
-          <w:tab w:val="right" w:pos="8838"/>
-        </w:tabs>
-        <w:spacing w:before="708" w:after="0" w:line="240" w:lineRule="auto"/>
-      </w:pPr>
-    </w:p>
-    <w:p>
-      <w:pPr>
-        <w:spacing w:after="0" w:line="240" w:lineRule="auto"/>
-        <w:ind w:left="120"/>
-        <w:jc w:val="center"/>
-        <w:rPr>
-          <w:rFonts w:ascii="Trebuchet MS" w:eastAsia="Trebuchet MS" w:hAnsi="Trebuchet MS" w:cs="Trebuchet MS"/>
-          <w:b/>
-          <w:sz w:val="42"/>
-          <w:u w:val="single"/>
-        </w:rPr>
-      </w:pPr>
-    </w:p>
-    <w:p>
-      <w:r>
-        <w:br w:type="textWrapping" w:clear="all"/>
-      </w:r>
-    </w:p>
-    <w:p>
-      <w:pPr>
-        <w:rPr>
-          <w:rFonts w:ascii="Arial" w:eastAsia="Arial" w:hAnsi="Arial" w:cs="Arial"/>
-          <w:b/>
-          <w:sz w:val="36"/>
-        </w:rPr>
-      </w:pPr>
     </w:p>
     <w:sectPr>
       <w:headerReference w:type="default" r:id="rId8"/>
@@ -948,7 +921,7 @@
               <w:noProof/>
               <w:color w:val="auto"/>
             </w:rPr>
-            <w:t>2</w:t>
+            <w:t>1</w:t>
           </w:r>
           <w:r>
             <w:rPr>
@@ -991,7 +964,7 @@
               <w:noProof/>
               <w:color w:val="auto"/>
             </w:rPr>
-            <w:t>2</w:t>
+            <w:t>1</w:t>
           </w:r>
           <w:r>
             <w:rPr>
@@ -1118,7 +1091,7 @@
                 <w:r>
                   <w:rPr>
                     <w:noProof/>
-                    <w:lang w:val="es-ES" w:eastAsia="es-ES"/>
+                    <w:lang w:val="es-PE" w:eastAsia="es-PE"/>
                   </w:rPr>
                   <w:drawing>
                     <wp:anchor distT="0" distB="0" distL="114300" distR="114300" simplePos="0" relativeHeight="251661312" behindDoc="0" locked="0" layoutInCell="1" allowOverlap="1" wp14:anchorId="471E7951" wp14:editId="7720F509">
@@ -1392,7 +1365,7 @@
 
 <file path=word/numbering.xml><?xml version="1.0" encoding="utf-8"?>
 <w:numbering xmlns:wpc="http://schemas.microsoft.com/office/word/2010/wordprocessingCanvas" xmlns:mc="http://schemas.openxmlformats.org/markup-compatibility/2006" xmlns:o="urn:schemas-microsoft-com:office:office" xmlns:r="http://schemas.openxmlformats.org/officeDocument/2006/relationships" xmlns:m="http://schemas.openxmlformats.org/officeDocument/2006/math" xmlns:v="urn:schemas-microsoft-com:vml" xmlns:wp14="http://schemas.microsoft.com/office/word/2010/wordprocessingDrawing" xmlns:wp="http://schemas.openxmlformats.org/drawingml/2006/wordprocessingDrawing" xmlns:w10="urn:schemas-microsoft-com:office:word" xmlns:w="http://schemas.openxmlformats.org/wordprocessingml/2006/main" xmlns:w14="http://schemas.microsoft.com/office/word/2010/wordml" xmlns:w15="http://schemas.microsoft.com/office/word/2012/wordml" xmlns:wpg="http://schemas.microsoft.com/office/word/2010/wordprocessingGroup" xmlns:wpi="http://schemas.microsoft.com/office/word/2010/wordprocessingInk" xmlns:wne="http://schemas.microsoft.com/office/word/2006/wordml" xmlns:wps="http://schemas.microsoft.com/office/word/2010/wordprocessingShape" mc:Ignorable="w14 w15 wp14">
-  <w:abstractNum w:abstractNumId="0" w15:restartNumberingAfterBreak="0">
+  <w:abstractNum w:abstractNumId="0">
     <w:nsid w:val="0311511C"/>
     <w:multiLevelType w:val="multilevel"/>
     <w:tmpl w:val="DE6C7628"/>
@@ -1507,7 +1480,7 @@
       </w:rPr>
     </w:lvl>
   </w:abstractNum>
-  <w:abstractNum w:abstractNumId="1" w15:restartNumberingAfterBreak="0">
+  <w:abstractNum w:abstractNumId="1">
     <w:nsid w:val="1BC474A4"/>
     <w:multiLevelType w:val="multilevel"/>
     <w:tmpl w:val="ECBECAFE"/>
@@ -1620,7 +1593,7 @@
       </w:rPr>
     </w:lvl>
   </w:abstractNum>
-  <w:abstractNum w:abstractNumId="2" w15:restartNumberingAfterBreak="0">
+  <w:abstractNum w:abstractNumId="2">
     <w:nsid w:val="2BA92D0E"/>
     <w:multiLevelType w:val="hybridMultilevel"/>
     <w:tmpl w:val="C61A6654"/>
@@ -1733,7 +1706,7 @@
       </w:rPr>
     </w:lvl>
   </w:abstractNum>
-  <w:abstractNum w:abstractNumId="3" w15:restartNumberingAfterBreak="0">
+  <w:abstractNum w:abstractNumId="3">
     <w:nsid w:val="47A13BE0"/>
     <w:multiLevelType w:val="hybridMultilevel"/>
     <w:tmpl w:val="7FAEDE30"/>
@@ -1846,7 +1819,7 @@
       </w:rPr>
     </w:lvl>
   </w:abstractNum>
-  <w:abstractNum w:abstractNumId="4" w15:restartNumberingAfterBreak="0">
+  <w:abstractNum w:abstractNumId="4">
     <w:nsid w:val="59880ED5"/>
     <w:multiLevelType w:val="hybridMultilevel"/>
     <w:tmpl w:val="76F8817E"/>
@@ -1959,7 +1932,7 @@
       </w:rPr>
     </w:lvl>
   </w:abstractNum>
-  <w:abstractNum w:abstractNumId="5" w15:restartNumberingAfterBreak="0">
+  <w:abstractNum w:abstractNumId="5">
     <w:nsid w:val="799F2336"/>
     <w:multiLevelType w:val="hybridMultilevel"/>
     <w:tmpl w:val="BDA61B8E"/>
@@ -2051,7 +2024,7 @@
       </w:pPr>
     </w:lvl>
   </w:abstractNum>
-  <w:abstractNum w:abstractNumId="6" w15:restartNumberingAfterBreak="0">
+  <w:abstractNum w:abstractNumId="6">
     <w:nsid w:val="7ADE6E0F"/>
     <w:multiLevelType w:val="multilevel"/>
     <w:tmpl w:val="47E6D7B0"/>
@@ -2760,6 +2733,12 @@
     <w:tblPr>
       <w:tblStyleRowBandSize w:val="1"/>
       <w:tblStyleColBandSize w:val="1"/>
+      <w:tblCellMar>
+        <w:top w:w="0" w:type="dxa"/>
+        <w:left w:w="0" w:type="dxa"/>
+        <w:bottom w:w="0" w:type="dxa"/>
+        <w:right w:w="0" w:type="dxa"/>
+      </w:tblCellMar>
     </w:tblPr>
   </w:style>
   <w:style w:type="table" w:customStyle="1" w:styleId="a0">
@@ -2823,7 +2802,9 @@
       <w:tblStyleRowBandSize w:val="1"/>
       <w:tblStyleColBandSize w:val="1"/>
       <w:tblCellMar>
+        <w:top w:w="0" w:type="dxa"/>
         <w:left w:w="115" w:type="dxa"/>
+        <w:bottom w:w="0" w:type="dxa"/>
         <w:right w:w="115" w:type="dxa"/>
       </w:tblCellMar>
     </w:tblPr>
@@ -2837,7 +2818,9 @@
       <w:tblStyleRowBandSize w:val="1"/>
       <w:tblStyleColBandSize w:val="1"/>
       <w:tblCellMar>
+        <w:top w:w="0" w:type="dxa"/>
         <w:left w:w="115" w:type="dxa"/>
+        <w:bottom w:w="0" w:type="dxa"/>
         <w:right w:w="115" w:type="dxa"/>
       </w:tblCellMar>
     </w:tblPr>
@@ -2851,7 +2834,9 @@
       <w:tblStyleRowBandSize w:val="1"/>
       <w:tblStyleColBandSize w:val="1"/>
       <w:tblCellMar>
+        <w:top w:w="0" w:type="dxa"/>
         <w:left w:w="115" w:type="dxa"/>
+        <w:bottom w:w="0" w:type="dxa"/>
         <w:right w:w="115" w:type="dxa"/>
       </w:tblCellMar>
     </w:tblPr>
@@ -2865,7 +2850,9 @@
       <w:tblStyleRowBandSize w:val="1"/>
       <w:tblStyleColBandSize w:val="1"/>
       <w:tblCellMar>
+        <w:top w:w="0" w:type="dxa"/>
         <w:left w:w="115" w:type="dxa"/>
+        <w:bottom w:w="0" w:type="dxa"/>
         <w:right w:w="115" w:type="dxa"/>
       </w:tblCellMar>
     </w:tblPr>
@@ -2879,7 +2866,9 @@
       <w:tblStyleRowBandSize w:val="1"/>
       <w:tblStyleColBandSize w:val="1"/>
       <w:tblCellMar>
+        <w:top w:w="0" w:type="dxa"/>
         <w:left w:w="115" w:type="dxa"/>
+        <w:bottom w:w="0" w:type="dxa"/>
         <w:right w:w="115" w:type="dxa"/>
       </w:tblCellMar>
     </w:tblPr>
@@ -2893,7 +2882,9 @@
       <w:tblStyleRowBandSize w:val="1"/>
       <w:tblStyleColBandSize w:val="1"/>
       <w:tblCellMar>
+        <w:top w:w="0" w:type="dxa"/>
         <w:left w:w="115" w:type="dxa"/>
+        <w:bottom w:w="0" w:type="dxa"/>
         <w:right w:w="115" w:type="dxa"/>
       </w:tblCellMar>
     </w:tblPr>
@@ -2907,7 +2898,9 @@
       <w:tblStyleRowBandSize w:val="1"/>
       <w:tblStyleColBandSize w:val="1"/>
       <w:tblCellMar>
+        <w:top w:w="0" w:type="dxa"/>
         <w:left w:w="115" w:type="dxa"/>
+        <w:bottom w:w="0" w:type="dxa"/>
         <w:right w:w="115" w:type="dxa"/>
       </w:tblCellMar>
     </w:tblPr>
@@ -2921,7 +2914,9 @@
       <w:tblStyleRowBandSize w:val="1"/>
       <w:tblStyleColBandSize w:val="1"/>
       <w:tblCellMar>
+        <w:top w:w="0" w:type="dxa"/>
         <w:left w:w="115" w:type="dxa"/>
+        <w:bottom w:w="0" w:type="dxa"/>
         <w:right w:w="115" w:type="dxa"/>
       </w:tblCellMar>
     </w:tblPr>
@@ -3029,10 +3024,17 @@
     <w:tblPr>
       <w:tblStyleRowBandSize w:val="1"/>
       <w:tblStyleColBandSize w:val="1"/>
+      <w:tblInd w:w="0" w:type="dxa"/>
       <w:tblBorders>
         <w:top w:val="single" w:sz="18" w:space="0" w:color="auto"/>
         <w:bottom w:val="single" w:sz="18" w:space="0" w:color="auto"/>
       </w:tblBorders>
+      <w:tblCellMar>
+        <w:top w:w="0" w:type="dxa"/>
+        <w:left w:w="108" w:type="dxa"/>
+        <w:bottom w:w="0" w:type="dxa"/>
+        <w:right w:w="108" w:type="dxa"/>
+      </w:tblCellMar>
     </w:tblPr>
     <w:tblStylePr w:type="firstRow">
       <w:pPr>
@@ -3169,6 +3171,7 @@
       <w:spacing w:after="0" w:line="240" w:lineRule="auto"/>
     </w:pPr>
     <w:tblPr>
+      <w:tblInd w:w="0" w:type="dxa"/>
       <w:tblBorders>
         <w:top w:val="single" w:sz="4" w:space="0" w:color="auto"/>
         <w:left w:val="single" w:sz="4" w:space="0" w:color="auto"/>
@@ -3177,6 +3180,12 @@
         <w:insideH w:val="single" w:sz="4" w:space="0" w:color="auto"/>
         <w:insideV w:val="single" w:sz="4" w:space="0" w:color="auto"/>
       </w:tblBorders>
+      <w:tblCellMar>
+        <w:top w:w="0" w:type="dxa"/>
+        <w:left w:w="108" w:type="dxa"/>
+        <w:bottom w:w="0" w:type="dxa"/>
+        <w:right w:w="108" w:type="dxa"/>
+      </w:tblCellMar>
     </w:tblPr>
   </w:style>
   <w:style w:type="table" w:styleId="Tablanormal3">
@@ -3190,6 +3199,13 @@
     <w:tblPr>
       <w:tblStyleRowBandSize w:val="1"/>
       <w:tblStyleColBandSize w:val="1"/>
+      <w:tblInd w:w="0" w:type="dxa"/>
+      <w:tblCellMar>
+        <w:top w:w="0" w:type="dxa"/>
+        <w:left w:w="108" w:type="dxa"/>
+        <w:bottom w:w="0" w:type="dxa"/>
+        <w:right w:w="108" w:type="dxa"/>
+      </w:tblCellMar>
     </w:tblPr>
     <w:tblStylePr w:type="firstRow">
       <w:rPr>
@@ -3640,7 +3656,7 @@
 </file>
 
 <file path=customXml/itemProps1.xml><?xml version="1.0" encoding="utf-8"?>
-<ds:datastoreItem xmlns:ds="http://schemas.openxmlformats.org/officeDocument/2006/customXml" ds:itemID="{9F99F806-E18A-40DF-BF88-63C29FC4B3E2}">
+<ds:datastoreItem xmlns:ds="http://schemas.openxmlformats.org/officeDocument/2006/customXml" ds:itemID="{AF0073B3-CE92-4E70-86A0-B88B82121496}">
   <ds:schemaRefs>
     <ds:schemaRef ds:uri="http://schemas.openxmlformats.org/officeDocument/2006/bibliography"/>
   </ds:schemaRefs>

</xml_diff>